<commit_message>
report fin, code revised
</commit_message>
<xml_diff>
--- a/ECSE 682 Assignment 3 Report.docx
+++ b/ECSE 682 Assignment 3 Report.docx
@@ -11,6 +11,7 @@
           <w:bCs/>
           <w:sz w:val="60"/>
           <w:szCs w:val="60"/>
+          <w:lang w:val="en-CA"/>
         </w:rPr>
       </w:pPr>
     </w:p>
@@ -135,23 +136,13 @@
           <w:szCs w:val="40"/>
         </w:rPr>
       </w:pPr>
-      <w:proofErr w:type="spellStart"/>
       <w:r>
         <w:rPr>
           <w:rFonts w:ascii="Times New Roman" w:hAnsi="Times New Roman" w:cs="Times New Roman"/>
           <w:sz w:val="40"/>
           <w:szCs w:val="40"/>
         </w:rPr>
-        <w:t>Xiangyun</w:t>
-      </w:r>
-      <w:proofErr w:type="spellEnd"/>
-      <w:r>
-        <w:rPr>
-          <w:rFonts w:ascii="Times New Roman" w:hAnsi="Times New Roman" w:cs="Times New Roman"/>
-          <w:sz w:val="40"/>
-          <w:szCs w:val="40"/>
-        </w:rPr>
-        <w:t xml:space="preserve"> Wang 260771591</w:t>
+        <w:t>Xiangyun Wang 260771591</w:t>
       </w:r>
     </w:p>
     <w:p>
@@ -231,77 +222,23 @@
           <w:sz w:val="24"/>
           <w:szCs w:val="24"/>
         </w:rPr>
-        <w:t xml:space="preserve">developed a pedometer using </w:t>
-      </w:r>
-      <w:proofErr w:type="spellStart"/>
-      <w:r>
-        <w:rPr>
-          <w:rFonts w:ascii="Times New Roman" w:hAnsi="Times New Roman" w:cs="Times New Roman"/>
-          <w:sz w:val="24"/>
-          <w:szCs w:val="24"/>
-        </w:rPr>
-        <w:t>thunderboard</w:t>
-      </w:r>
-      <w:proofErr w:type="spellEnd"/>
-      <w:r>
-        <w:rPr>
-          <w:rFonts w:ascii="Times New Roman" w:hAnsi="Times New Roman" w:cs="Times New Roman"/>
-          <w:sz w:val="24"/>
-          <w:szCs w:val="24"/>
-        </w:rPr>
-        <w:t xml:space="preserve"> as </w:t>
-      </w:r>
-      <w:r>
-        <w:rPr>
-          <w:rFonts w:ascii="Times New Roman" w:hAnsi="Times New Roman" w:cs="Times New Roman"/>
-          <w:sz w:val="24"/>
-          <w:szCs w:val="24"/>
-        </w:rPr>
-        <w:t xml:space="preserve">a Bluetooth GATT server and smart phone as Bluetooth GATT client. The </w:t>
-      </w:r>
-      <w:proofErr w:type="spellStart"/>
-      <w:r>
-        <w:rPr>
-          <w:rFonts w:ascii="Times New Roman" w:hAnsi="Times New Roman" w:cs="Times New Roman"/>
-          <w:sz w:val="24"/>
-          <w:szCs w:val="24"/>
-        </w:rPr>
-        <w:t>thunderboard</w:t>
-      </w:r>
-      <w:proofErr w:type="spellEnd"/>
-      <w:r>
-        <w:rPr>
-          <w:rFonts w:ascii="Times New Roman" w:hAnsi="Times New Roman" w:cs="Times New Roman"/>
-          <w:sz w:val="24"/>
-          <w:szCs w:val="24"/>
-        </w:rPr>
-        <w:t xml:space="preserve"> will collect and process acceleration data to count steps</w:t>
-      </w:r>
-      <w:r>
-        <w:rPr>
-          <w:rFonts w:ascii="Times New Roman" w:hAnsi="Times New Roman" w:cs="Times New Roman"/>
-          <w:sz w:val="24"/>
-          <w:szCs w:val="24"/>
-        </w:rPr>
-        <w:t xml:space="preserve">. The application on smart phone will connect to </w:t>
-      </w:r>
-      <w:proofErr w:type="spellStart"/>
-      <w:r>
-        <w:rPr>
-          <w:rFonts w:ascii="Times New Roman" w:hAnsi="Times New Roman" w:cs="Times New Roman"/>
-          <w:sz w:val="24"/>
-          <w:szCs w:val="24"/>
-        </w:rPr>
-        <w:t>thunderboard</w:t>
-      </w:r>
-      <w:proofErr w:type="spellEnd"/>
-      <w:r>
-        <w:rPr>
-          <w:rFonts w:ascii="Times New Roman" w:hAnsi="Times New Roman" w:cs="Times New Roman"/>
-          <w:sz w:val="24"/>
-          <w:szCs w:val="24"/>
-        </w:rPr>
-        <w:t xml:space="preserve"> directly and receive the step number. Similar to assignment 2, in the application the user could set goals for step number, calories and distance. </w:t>
+        <w:t xml:space="preserve">developed a pedometer using thunderboard as </w:t>
+      </w:r>
+      <w:r>
+        <w:rPr>
+          <w:rFonts w:ascii="Times New Roman" w:hAnsi="Times New Roman" w:cs="Times New Roman"/>
+          <w:sz w:val="24"/>
+          <w:szCs w:val="24"/>
+        </w:rPr>
+        <w:t>a Bluetooth GATT server and smart phone as Bluetooth GATT client. The thunderboard will collect and process acceleration data to count steps</w:t>
+      </w:r>
+      <w:r>
+        <w:rPr>
+          <w:rFonts w:ascii="Times New Roman" w:hAnsi="Times New Roman" w:cs="Times New Roman"/>
+          <w:sz w:val="24"/>
+          <w:szCs w:val="24"/>
+        </w:rPr>
+        <w:t xml:space="preserve">. The application on smart phone will connect to thunderboard directly and receive the step number. Similar to assignment 2, in the application the user could set goals for step number, calories and distance. </w:t>
       </w:r>
       <w:r>
         <w:rPr>
@@ -339,70 +276,6 @@
             <wp:extent cx="1955948" cy="4175760"/>
             <wp:effectExtent l="0" t="0" r="6350" b="0"/>
             <wp:docPr id="1" name="图片 1"/>
-            <wp:cNvGraphicFramePr>
-              <a:graphicFrameLocks xmlns:a="http://schemas.openxmlformats.org/drawingml/2006/main" noChangeAspect="1"/>
-            </wp:cNvGraphicFramePr>
-            <a:graphic xmlns:a="http://schemas.openxmlformats.org/drawingml/2006/main">
-              <a:graphicData uri="http://schemas.openxmlformats.org/drawingml/2006/picture">
-                <pic:pic xmlns:pic="http://schemas.openxmlformats.org/drawingml/2006/picture">
-                  <pic:nvPicPr>
-                    <pic:cNvPr id="1" name=""/>
-                    <pic:cNvPicPr/>
-                  </pic:nvPicPr>
-                  <pic:blipFill>
-                    <a:blip r:embed="rId4"/>
-                    <a:stretch>
-                      <a:fillRect/>
-                    </a:stretch>
-                  </pic:blipFill>
-                  <pic:spPr>
-                    <a:xfrm>
-                      <a:off x="0" y="0"/>
-                      <a:ext cx="1960570" cy="4185628"/>
-                    </a:xfrm>
-                    <a:prstGeom prst="rect">
-                      <a:avLst/>
-                    </a:prstGeom>
-                  </pic:spPr>
-                </pic:pic>
-              </a:graphicData>
-            </a:graphic>
-          </wp:inline>
-        </w:drawing>
-      </w:r>
-      <w:r>
-        <w:rPr>
-          <w:rFonts w:ascii="Times New Roman" w:hAnsi="Times New Roman" w:cs="Times New Roman"/>
-          <w:sz w:val="24"/>
-          <w:szCs w:val="24"/>
-        </w:rPr>
-        <w:tab/>
-      </w:r>
-      <w:r>
-        <w:rPr>
-          <w:rFonts w:ascii="Times New Roman" w:hAnsi="Times New Roman" w:cs="Times New Roman"/>
-          <w:sz w:val="24"/>
-          <w:szCs w:val="24"/>
-        </w:rPr>
-        <w:tab/>
-      </w:r>
-      <w:r>
-        <w:rPr>
-          <w:rFonts w:ascii="Times New Roman" w:hAnsi="Times New Roman" w:cs="Times New Roman"/>
-          <w:sz w:val="24"/>
-          <w:szCs w:val="24"/>
-        </w:rPr>
-        <w:tab/>
-      </w:r>
-      <w:r>
-        <w:rPr>
-          <w:noProof/>
-        </w:rPr>
-        <w:drawing>
-          <wp:inline distT="0" distB="0" distL="0" distR="0" wp14:anchorId="5CF0BDBF" wp14:editId="000194B2">
-            <wp:extent cx="1979015" cy="4174907"/>
-            <wp:effectExtent l="0" t="0" r="2540" b="0"/>
-            <wp:docPr id="2" name="图片 2"/>
             <wp:cNvGraphicFramePr>
               <a:graphicFrameLocks xmlns:a="http://schemas.openxmlformats.org/drawingml/2006/main" noChangeAspect="1"/>
             </wp:cNvGraphicFramePr>
@@ -422,6 +295,70 @@
                   <pic:spPr>
                     <a:xfrm>
                       <a:off x="0" y="0"/>
+                      <a:ext cx="1960570" cy="4185628"/>
+                    </a:xfrm>
+                    <a:prstGeom prst="rect">
+                      <a:avLst/>
+                    </a:prstGeom>
+                  </pic:spPr>
+                </pic:pic>
+              </a:graphicData>
+            </a:graphic>
+          </wp:inline>
+        </w:drawing>
+      </w:r>
+      <w:r>
+        <w:rPr>
+          <w:rFonts w:ascii="Times New Roman" w:hAnsi="Times New Roman" w:cs="Times New Roman"/>
+          <w:sz w:val="24"/>
+          <w:szCs w:val="24"/>
+        </w:rPr>
+        <w:tab/>
+      </w:r>
+      <w:r>
+        <w:rPr>
+          <w:rFonts w:ascii="Times New Roman" w:hAnsi="Times New Roman" w:cs="Times New Roman"/>
+          <w:sz w:val="24"/>
+          <w:szCs w:val="24"/>
+        </w:rPr>
+        <w:tab/>
+      </w:r>
+      <w:r>
+        <w:rPr>
+          <w:rFonts w:ascii="Times New Roman" w:hAnsi="Times New Roman" w:cs="Times New Roman"/>
+          <w:sz w:val="24"/>
+          <w:szCs w:val="24"/>
+        </w:rPr>
+        <w:tab/>
+      </w:r>
+      <w:r>
+        <w:rPr>
+          <w:noProof/>
+        </w:rPr>
+        <w:drawing>
+          <wp:inline distT="0" distB="0" distL="0" distR="0" wp14:anchorId="5CF0BDBF" wp14:editId="000194B2">
+            <wp:extent cx="1979015" cy="4174907"/>
+            <wp:effectExtent l="0" t="0" r="2540" b="0"/>
+            <wp:docPr id="2" name="图片 2"/>
+            <wp:cNvGraphicFramePr>
+              <a:graphicFrameLocks xmlns:a="http://schemas.openxmlformats.org/drawingml/2006/main" noChangeAspect="1"/>
+            </wp:cNvGraphicFramePr>
+            <a:graphic xmlns:a="http://schemas.openxmlformats.org/drawingml/2006/main">
+              <a:graphicData uri="http://schemas.openxmlformats.org/drawingml/2006/picture">
+                <pic:pic xmlns:pic="http://schemas.openxmlformats.org/drawingml/2006/picture">
+                  <pic:nvPicPr>
+                    <pic:cNvPr id="1" name=""/>
+                    <pic:cNvPicPr/>
+                  </pic:nvPicPr>
+                  <pic:blipFill>
+                    <a:blip r:embed="rId6"/>
+                    <a:stretch>
+                      <a:fillRect/>
+                    </a:stretch>
+                  </pic:blipFill>
+                  <pic:spPr>
+                    <a:xfrm>
+                      <a:off x="0" y="0"/>
                       <a:ext cx="1990466" cy="4199064"/>
                     </a:xfrm>
                     <a:prstGeom prst="rect">
@@ -649,31 +586,13 @@
         </w:rPr>
         <w:t xml:space="preserve">4 main parts: </w:t>
       </w:r>
-      <w:proofErr w:type="spellStart"/>
-      <w:r>
-        <w:rPr>
-          <w:rFonts w:ascii="Times New Roman" w:hAnsi="Times New Roman" w:cs="Times New Roman"/>
-          <w:sz w:val="24"/>
-          <w:szCs w:val="24"/>
-        </w:rPr>
-        <w:t>thunderboard</w:t>
-      </w:r>
-      <w:proofErr w:type="spellEnd"/>
-      <w:r>
-        <w:rPr>
-          <w:rFonts w:ascii="Times New Roman" w:hAnsi="Times New Roman" w:cs="Times New Roman"/>
-          <w:sz w:val="24"/>
-          <w:szCs w:val="24"/>
-        </w:rPr>
-        <w:t xml:space="preserve"> step-counting algorithm</w:t>
-      </w:r>
-      <w:r>
-        <w:rPr>
-          <w:rFonts w:ascii="Times New Roman" w:hAnsi="Times New Roman" w:cs="Times New Roman"/>
-          <w:sz w:val="24"/>
-          <w:szCs w:val="24"/>
-        </w:rPr>
-        <w:t xml:space="preserve">, </w:t>
+      <w:r>
+        <w:rPr>
+          <w:rFonts w:ascii="Times New Roman" w:hAnsi="Times New Roman" w:cs="Times New Roman"/>
+          <w:sz w:val="24"/>
+          <w:szCs w:val="24"/>
+        </w:rPr>
+        <w:t xml:space="preserve">thunderboard step-counting algorithm, </w:t>
       </w:r>
       <w:r>
         <w:rPr>
@@ -745,7 +664,6 @@
           <w:szCs w:val="24"/>
         </w:rPr>
       </w:pPr>
-      <w:proofErr w:type="spellStart"/>
       <w:r>
         <w:rPr>
           <w:rFonts w:ascii="Times New Roman" w:hAnsi="Times New Roman" w:cs="Times New Roman" w:hint="eastAsia"/>
@@ -764,10 +682,383 @@
           <w:sz w:val="24"/>
           <w:szCs w:val="24"/>
         </w:rPr>
-        <w:t>hunderboard</w:t>
-      </w:r>
-      <w:proofErr w:type="spellEnd"/>
-      <w:r>
+        <w:t>hunderboard step-counting algorithm</w:t>
+      </w:r>
+    </w:p>
+    <w:p>
+      <w:pPr>
+        <w:jc w:val="left"/>
+        <w:rPr>
+          <w:rFonts w:ascii="Times New Roman" w:hAnsi="Times New Roman" w:cs="Times New Roman"/>
+          <w:sz w:val="24"/>
+          <w:szCs w:val="24"/>
+        </w:rPr>
+      </w:pPr>
+    </w:p>
+    <w:p>
+      <w:pPr>
+        <w:jc w:val="left"/>
+        <w:rPr>
+          <w:rFonts w:ascii="Times New Roman" w:hAnsi="Times New Roman" w:cs="Times New Roman"/>
+          <w:sz w:val="24"/>
+          <w:szCs w:val="24"/>
+        </w:rPr>
+      </w:pPr>
+      <w:r>
+        <w:rPr>
+          <w:rFonts w:ascii="Times New Roman" w:hAnsi="Times New Roman" w:cs="Times New Roman" w:hint="eastAsia"/>
+          <w:sz w:val="24"/>
+          <w:szCs w:val="24"/>
+        </w:rPr>
+        <w:t>A</w:t>
+      </w:r>
+      <w:r>
+        <w:rPr>
+          <w:rFonts w:ascii="Times New Roman" w:hAnsi="Times New Roman" w:cs="Times New Roman"/>
+          <w:sz w:val="24"/>
+          <w:szCs w:val="24"/>
+        </w:rPr>
+        <w:t>ssuming that the maximum walking/running speed for human beings is 4 step per second, we set the working frequency of accelerometer to be 10 milliseconds</w:t>
+      </w:r>
+      <w:r>
+        <w:rPr>
+          <w:rFonts w:ascii="Times New Roman" w:hAnsi="Times New Roman" w:cs="Times New Roman"/>
+          <w:sz w:val="24"/>
+          <w:szCs w:val="24"/>
+        </w:rPr>
+        <w:t xml:space="preserve"> and update the step number every 1 second. </w:t>
+      </w:r>
+    </w:p>
+    <w:p>
+      <w:pPr>
+        <w:jc w:val="left"/>
+        <w:rPr>
+          <w:rFonts w:ascii="Times New Roman" w:hAnsi="Times New Roman" w:cs="Times New Roman"/>
+          <w:sz w:val="24"/>
+          <w:szCs w:val="24"/>
+        </w:rPr>
+      </w:pPr>
+    </w:p>
+    <w:p>
+      <w:pPr>
+        <w:jc w:val="left"/>
+        <w:rPr>
+          <w:rFonts w:ascii="Times New Roman" w:hAnsi="Times New Roman" w:cs="Times New Roman" w:hint="eastAsia"/>
+          <w:sz w:val="24"/>
+          <w:szCs w:val="24"/>
+        </w:rPr>
+      </w:pPr>
+      <w:r>
+        <w:rPr>
+          <w:rFonts w:ascii="Times New Roman" w:hAnsi="Times New Roman" w:cs="Times New Roman" w:hint="eastAsia"/>
+          <w:sz w:val="24"/>
+          <w:szCs w:val="24"/>
+        </w:rPr>
+        <w:t>T</w:t>
+      </w:r>
+      <w:r>
+        <w:rPr>
+          <w:rFonts w:ascii="Times New Roman" w:hAnsi="Times New Roman" w:cs="Times New Roman"/>
+          <w:sz w:val="24"/>
+          <w:szCs w:val="24"/>
+        </w:rPr>
+        <w:t xml:space="preserve">o identify a step, we only need to count the peak number within the 100 data, assuming that the acceleration on a single axis during walking is asymptotical to a trigonometric function. </w:t>
+      </w:r>
+      <w:r>
+        <w:rPr>
+          <w:rFonts w:ascii="Times New Roman" w:hAnsi="Times New Roman" w:cs="Times New Roman"/>
+          <w:sz w:val="24"/>
+          <w:szCs w:val="24"/>
+        </w:rPr>
+        <w:t>Since the difference between two data point would increase when approaching the peak, a peak could be recognized when the difference between two consecutive data points is larger than the threshold.</w:t>
+      </w:r>
+      <w:r>
+        <w:rPr>
+          <w:rFonts w:ascii="Times New Roman" w:hAnsi="Times New Roman" w:cs="Times New Roman"/>
+          <w:sz w:val="24"/>
+          <w:szCs w:val="24"/>
+        </w:rPr>
+        <w:t xml:space="preserve"> The detailed implementation is shown below in figure 3.</w:t>
+      </w:r>
+    </w:p>
+    <w:p>
+      <w:pPr>
+        <w:jc w:val="left"/>
+        <w:rPr>
+          <w:rFonts w:ascii="Times New Roman" w:hAnsi="Times New Roman" w:cs="Times New Roman"/>
+          <w:sz w:val="24"/>
+          <w:szCs w:val="24"/>
+        </w:rPr>
+      </w:pPr>
+    </w:p>
+    <w:p>
+      <w:pPr>
+        <w:jc w:val="center"/>
+        <w:rPr>
+          <w:rFonts w:ascii="Times New Roman" w:hAnsi="Times New Roman" w:cs="Times New Roman"/>
+          <w:sz w:val="24"/>
+          <w:szCs w:val="24"/>
+        </w:rPr>
+      </w:pPr>
+      <w:r>
+        <w:rPr>
+          <w:noProof/>
+        </w:rPr>
+        <w:drawing>
+          <wp:inline distT="0" distB="0" distL="0" distR="0" wp14:anchorId="6CA6011C" wp14:editId="6461D5BF">
+            <wp:extent cx="5046453" cy="4334384"/>
+            <wp:effectExtent l="0" t="0" r="1905" b="9525"/>
+            <wp:docPr id="3" name="图片 3" descr="文本&#10;&#10;中度可信度描述已自动生成"/>
+            <wp:cNvGraphicFramePr>
+              <a:graphicFrameLocks xmlns:a="http://schemas.openxmlformats.org/drawingml/2006/main" noChangeAspect="1"/>
+            </wp:cNvGraphicFramePr>
+            <a:graphic xmlns:a="http://schemas.openxmlformats.org/drawingml/2006/main">
+              <a:graphicData uri="http://schemas.openxmlformats.org/drawingml/2006/picture">
+                <pic:pic xmlns:pic="http://schemas.openxmlformats.org/drawingml/2006/picture">
+                  <pic:nvPicPr>
+                    <pic:cNvPr id="3" name="图片 3" descr="文本&#10;&#10;中度可信度描述已自动生成"/>
+                    <pic:cNvPicPr/>
+                  </pic:nvPicPr>
+                  <pic:blipFill>
+                    <a:blip r:embed="rId7"/>
+                    <a:stretch>
+                      <a:fillRect/>
+                    </a:stretch>
+                  </pic:blipFill>
+                  <pic:spPr>
+                    <a:xfrm>
+                      <a:off x="0" y="0"/>
+                      <a:ext cx="5053709" cy="4340616"/>
+                    </a:xfrm>
+                    <a:prstGeom prst="rect">
+                      <a:avLst/>
+                    </a:prstGeom>
+                  </pic:spPr>
+                </pic:pic>
+              </a:graphicData>
+            </a:graphic>
+          </wp:inline>
+        </w:drawing>
+      </w:r>
+    </w:p>
+    <w:p>
+      <w:pPr>
+        <w:jc w:val="center"/>
+        <w:rPr>
+          <w:rFonts w:ascii="Times New Roman" w:hAnsi="Times New Roman" w:cs="Times New Roman"/>
+          <w:sz w:val="24"/>
+          <w:szCs w:val="24"/>
+        </w:rPr>
+      </w:pPr>
+      <w:r>
+        <w:rPr>
+          <w:rFonts w:ascii="Times New Roman" w:hAnsi="Times New Roman" w:cs="Times New Roman" w:hint="eastAsia"/>
+          <w:sz w:val="24"/>
+          <w:szCs w:val="24"/>
+        </w:rPr>
+        <w:t>F</w:t>
+      </w:r>
+      <w:r>
+        <w:rPr>
+          <w:rFonts w:ascii="Times New Roman" w:hAnsi="Times New Roman" w:cs="Times New Roman"/>
+          <w:sz w:val="24"/>
+          <w:szCs w:val="24"/>
+        </w:rPr>
+        <w:t xml:space="preserve">igure 3. Implementation of </w:t>
+      </w:r>
+      <w:r>
+        <w:rPr>
+          <w:rFonts w:ascii="Times New Roman" w:hAnsi="Times New Roman" w:cs="Times New Roman"/>
+          <w:sz w:val="24"/>
+          <w:szCs w:val="24"/>
+        </w:rPr>
+        <w:t>step recognition</w:t>
+      </w:r>
+      <w:r>
+        <w:rPr>
+          <w:rFonts w:ascii="Times New Roman" w:hAnsi="Times New Roman" w:cs="Times New Roman"/>
+          <w:sz w:val="24"/>
+          <w:szCs w:val="24"/>
+        </w:rPr>
+        <w:t>.</w:t>
+      </w:r>
+    </w:p>
+    <w:p>
+      <w:pPr>
+        <w:jc w:val="left"/>
+        <w:rPr>
+          <w:rFonts w:ascii="Times New Roman" w:hAnsi="Times New Roman" w:cs="Times New Roman" w:hint="eastAsia"/>
+          <w:sz w:val="24"/>
+          <w:szCs w:val="24"/>
+        </w:rPr>
+      </w:pPr>
+    </w:p>
+    <w:p>
+      <w:pPr>
+        <w:jc w:val="left"/>
+        <w:rPr>
+          <w:rFonts w:ascii="Times New Roman" w:hAnsi="Times New Roman" w:cs="Times New Roman"/>
+          <w:sz w:val="24"/>
+          <w:szCs w:val="24"/>
+        </w:rPr>
+      </w:pPr>
+      <w:r>
+        <w:rPr>
+          <w:rFonts w:ascii="Times New Roman" w:hAnsi="Times New Roman" w:cs="Times New Roman"/>
+          <w:sz w:val="24"/>
+          <w:szCs w:val="24"/>
+        </w:rPr>
+        <w:t xml:space="preserve">Using the Bluetooth GATT Configurator provided by Simplicity Studio, a custom service “Pedometer Data” is added, which includes the GATT characteristics such as </w:t>
+      </w:r>
+      <w:r>
+        <w:rPr>
+          <w:rFonts w:ascii="Times New Roman" w:hAnsi="Times New Roman" w:cs="Times New Roman"/>
+          <w:sz w:val="24"/>
+          <w:szCs w:val="24"/>
+        </w:rPr>
+        <w:lastRenderedPageBreak/>
+        <w:t>“step_count” and ‘reset”</w:t>
+      </w:r>
+      <w:r>
+        <w:rPr>
+          <w:rFonts w:ascii="Times New Roman" w:hAnsi="Times New Roman" w:cs="Times New Roman"/>
+          <w:sz w:val="24"/>
+          <w:szCs w:val="24"/>
+        </w:rPr>
+        <w:t>, as shown in figure 4</w:t>
+      </w:r>
+      <w:r>
+        <w:rPr>
+          <w:rFonts w:ascii="Times New Roman" w:hAnsi="Times New Roman" w:cs="Times New Roman"/>
+          <w:sz w:val="24"/>
+          <w:szCs w:val="24"/>
+        </w:rPr>
+        <w:t xml:space="preserve">. The “step_count” characteristic is given the permission of read so that the GATT client could read the value within when connected to the GATT server. The </w:t>
+      </w:r>
+      <w:r>
+        <w:rPr>
+          <w:rFonts w:ascii="Times New Roman" w:hAnsi="Times New Roman" w:cs="Times New Roman"/>
+          <w:sz w:val="24"/>
+          <w:szCs w:val="24"/>
+        </w:rPr>
+        <w:t xml:space="preserve">“reset” characteristic is given the permission of write, which allows the GATT client to send data back to the thunderboard </w:t>
+      </w:r>
+      <w:r>
+        <w:rPr>
+          <w:rFonts w:ascii="Times New Roman" w:hAnsi="Times New Roman" w:cs="Times New Roman"/>
+          <w:sz w:val="24"/>
+          <w:szCs w:val="24"/>
+        </w:rPr>
+        <w:t>to</w:t>
+      </w:r>
+      <w:r>
+        <w:rPr>
+          <w:rFonts w:ascii="Times New Roman" w:hAnsi="Times New Roman" w:cs="Times New Roman"/>
+          <w:sz w:val="24"/>
+          <w:szCs w:val="24"/>
+        </w:rPr>
+        <w:t xml:space="preserve"> reset the pedometer.</w:t>
+      </w:r>
+    </w:p>
+    <w:p>
+      <w:pPr>
+        <w:jc w:val="left"/>
+        <w:rPr>
+          <w:rFonts w:ascii="Times New Roman" w:hAnsi="Times New Roman" w:cs="Times New Roman"/>
+          <w:sz w:val="24"/>
+          <w:szCs w:val="24"/>
+        </w:rPr>
+      </w:pPr>
+    </w:p>
+    <w:p>
+      <w:pPr>
+        <w:jc w:val="center"/>
+        <w:rPr>
+          <w:rFonts w:ascii="Times New Roman" w:hAnsi="Times New Roman" w:cs="Times New Roman"/>
+          <w:sz w:val="24"/>
+          <w:szCs w:val="24"/>
+        </w:rPr>
+      </w:pPr>
+      <w:r>
+        <w:rPr>
+          <w:noProof/>
+        </w:rPr>
+        <w:drawing>
+          <wp:inline distT="0" distB="0" distL="0" distR="0" wp14:anchorId="7DC69CB1" wp14:editId="477624DE">
+            <wp:extent cx="2124075" cy="733425"/>
+            <wp:effectExtent l="0" t="0" r="9525" b="9525"/>
+            <wp:docPr id="4" name="图片 4" descr="文本&#10;&#10;描述已自动生成"/>
+            <wp:cNvGraphicFramePr>
+              <a:graphicFrameLocks xmlns:a="http://schemas.openxmlformats.org/drawingml/2006/main" noChangeAspect="1"/>
+            </wp:cNvGraphicFramePr>
+            <a:graphic xmlns:a="http://schemas.openxmlformats.org/drawingml/2006/main">
+              <a:graphicData uri="http://schemas.openxmlformats.org/drawingml/2006/picture">
+                <pic:pic xmlns:pic="http://schemas.openxmlformats.org/drawingml/2006/picture">
+                  <pic:nvPicPr>
+                    <pic:cNvPr id="4" name="图片 4" descr="文本&#10;&#10;描述已自动生成"/>
+                    <pic:cNvPicPr/>
+                  </pic:nvPicPr>
+                  <pic:blipFill>
+                    <a:blip r:embed="rId8"/>
+                    <a:stretch>
+                      <a:fillRect/>
+                    </a:stretch>
+                  </pic:blipFill>
+                  <pic:spPr>
+                    <a:xfrm>
+                      <a:off x="0" y="0"/>
+                      <a:ext cx="2124075" cy="733425"/>
+                    </a:xfrm>
+                    <a:prstGeom prst="rect">
+                      <a:avLst/>
+                    </a:prstGeom>
+                  </pic:spPr>
+                </pic:pic>
+              </a:graphicData>
+            </a:graphic>
+          </wp:inline>
+        </w:drawing>
+      </w:r>
+    </w:p>
+    <w:p>
+      <w:pPr>
+        <w:jc w:val="center"/>
+        <w:rPr>
+          <w:rFonts w:ascii="Times New Roman" w:hAnsi="Times New Roman" w:cs="Times New Roman"/>
+          <w:sz w:val="24"/>
+          <w:szCs w:val="24"/>
+        </w:rPr>
+      </w:pPr>
+      <w:r>
+        <w:rPr>
+          <w:rFonts w:ascii="Times New Roman" w:hAnsi="Times New Roman" w:cs="Times New Roman" w:hint="eastAsia"/>
+          <w:sz w:val="24"/>
+          <w:szCs w:val="24"/>
+        </w:rPr>
+        <w:t>F</w:t>
+      </w:r>
+      <w:r>
+        <w:rPr>
+          <w:rFonts w:ascii="Times New Roman" w:hAnsi="Times New Roman" w:cs="Times New Roman"/>
+          <w:sz w:val="24"/>
+          <w:szCs w:val="24"/>
+        </w:rPr>
+        <w:t>igure 4. Custom GATT service “Pedometer Data”</w:t>
+      </w:r>
+    </w:p>
+    <w:p>
+      <w:pPr>
+        <w:jc w:val="center"/>
+        <w:rPr>
+          <w:rFonts w:ascii="Times New Roman" w:hAnsi="Times New Roman" w:cs="Times New Roman" w:hint="eastAsia"/>
+          <w:sz w:val="24"/>
+          <w:szCs w:val="24"/>
+        </w:rPr>
+      </w:pPr>
+    </w:p>
+    <w:p>
+      <w:pPr>
+        <w:jc w:val="left"/>
         <w:rPr>
           <w:rFonts w:ascii="Times New Roman" w:hAnsi="Times New Roman" w:cs="Times New Roman"/>
           <w:b/>
@@ -775,86 +1066,8 @@
           <w:sz w:val="24"/>
           <w:szCs w:val="24"/>
         </w:rPr>
-        <w:t xml:space="preserve"> step-counting algorithm</w:t>
-      </w:r>
-    </w:p>
-    <w:p>
-      <w:pPr>
-        <w:jc w:val="left"/>
-        <w:rPr>
-          <w:rFonts w:ascii="Times New Roman" w:hAnsi="Times New Roman" w:cs="Times New Roman"/>
-          <w:sz w:val="24"/>
-          <w:szCs w:val="24"/>
-        </w:rPr>
-      </w:pPr>
-    </w:p>
-    <w:p>
-      <w:pPr>
-        <w:jc w:val="left"/>
-        <w:rPr>
-          <w:rFonts w:ascii="Times New Roman" w:hAnsi="Times New Roman" w:cs="Times New Roman" w:hint="eastAsia"/>
-          <w:sz w:val="24"/>
-          <w:szCs w:val="24"/>
-        </w:rPr>
-      </w:pPr>
-      <w:r>
-        <w:rPr>
-          <w:rFonts w:ascii="Times New Roman" w:hAnsi="Times New Roman" w:cs="Times New Roman" w:hint="eastAsia"/>
-          <w:sz w:val="24"/>
-          <w:szCs w:val="24"/>
-        </w:rPr>
-        <w:t>A</w:t>
-      </w:r>
-      <w:r>
-        <w:rPr>
-          <w:rFonts w:ascii="Times New Roman" w:hAnsi="Times New Roman" w:cs="Times New Roman"/>
-          <w:sz w:val="24"/>
-          <w:szCs w:val="24"/>
-        </w:rPr>
-        <w:t>ssuming that the maximum walking/running speed for human beings is 4 step per second, we set the working frequency of accelerometer to be 10 milliseconds</w:t>
-      </w:r>
-      <w:r>
-        <w:rPr>
-          <w:rFonts w:ascii="Times New Roman" w:hAnsi="Times New Roman" w:cs="Times New Roman"/>
-          <w:sz w:val="24"/>
-          <w:szCs w:val="24"/>
-        </w:rPr>
-        <w:t xml:space="preserve">, and the </w:t>
-      </w:r>
-    </w:p>
-    <w:p>
-      <w:pPr>
-        <w:jc w:val="left"/>
-        <w:rPr>
-          <w:rFonts w:ascii="Times New Roman" w:hAnsi="Times New Roman" w:cs="Times New Roman"/>
-          <w:sz w:val="24"/>
-          <w:szCs w:val="24"/>
-        </w:rPr>
-      </w:pPr>
-    </w:p>
-    <w:p>
-      <w:pPr>
-        <w:jc w:val="left"/>
-        <w:rPr>
-          <w:rFonts w:ascii="Times New Roman" w:hAnsi="Times New Roman" w:cs="Times New Roman"/>
-          <w:sz w:val="24"/>
-          <w:szCs w:val="24"/>
-        </w:rPr>
-      </w:pPr>
-    </w:p>
-    <w:p>
-      <w:pPr>
-        <w:jc w:val="left"/>
-        <w:rPr>
-          <w:rFonts w:ascii="Times New Roman" w:hAnsi="Times New Roman" w:cs="Times New Roman" w:hint="eastAsia"/>
-          <w:sz w:val="24"/>
-          <w:szCs w:val="24"/>
-        </w:rPr>
-      </w:pPr>
-    </w:p>
-    <w:p>
-      <w:pPr>
-        <w:jc w:val="left"/>
+      </w:pPr>
+      <w:r>
         <w:rPr>
           <w:rFonts w:ascii="Times New Roman" w:hAnsi="Times New Roman" w:cs="Times New Roman" w:hint="eastAsia"/>
           <w:b/>
@@ -862,18 +1075,421 @@
           <w:sz w:val="24"/>
           <w:szCs w:val="24"/>
         </w:rPr>
-      </w:pPr>
-      <w:r>
-        <w:rPr>
-          <w:rFonts w:ascii="Times New Roman" w:hAnsi="Times New Roman" w:cs="Times New Roman" w:hint="eastAsia"/>
+        <w:t>M</w:t>
+      </w:r>
+      <w:r>
+        <w:rPr>
+          <w:rFonts w:ascii="Times New Roman" w:hAnsi="Times New Roman" w:cs="Times New Roman"/>
           <w:b/>
           <w:bCs/>
           <w:sz w:val="24"/>
           <w:szCs w:val="24"/>
         </w:rPr>
-        <w:t>M</w:t>
-      </w:r>
-      <w:r>
+        <w:t>ain activity</w:t>
+      </w:r>
+    </w:p>
+    <w:p>
+      <w:pPr>
+        <w:jc w:val="left"/>
+        <w:rPr>
+          <w:rFonts w:ascii="Times New Roman" w:hAnsi="Times New Roman" w:cs="Times New Roman"/>
+          <w:sz w:val="24"/>
+          <w:szCs w:val="24"/>
+        </w:rPr>
+      </w:pPr>
+      <w:r>
+        <w:rPr>
+          <w:rFonts w:ascii="Times New Roman" w:hAnsi="Times New Roman" w:cs="Times New Roman" w:hint="eastAsia"/>
+          <w:sz w:val="24"/>
+          <w:szCs w:val="24"/>
+        </w:rPr>
+        <w:t>T</w:t>
+      </w:r>
+      <w:r>
+        <w:rPr>
+          <w:rFonts w:ascii="Times New Roman" w:hAnsi="Times New Roman" w:cs="Times New Roman"/>
+          <w:sz w:val="24"/>
+          <w:szCs w:val="24"/>
+        </w:rPr>
+        <w:t xml:space="preserve">he Main Activity is mainly responsible for creating and binding to the </w:t>
+      </w:r>
+      <w:r>
+        <w:rPr>
+          <w:rFonts w:ascii="Times New Roman" w:hAnsi="Times New Roman" w:cs="Times New Roman"/>
+          <w:sz w:val="24"/>
+          <w:szCs w:val="24"/>
+        </w:rPr>
+        <w:t>BLE</w:t>
+      </w:r>
+      <w:r>
+        <w:rPr>
+          <w:rFonts w:ascii="Times New Roman" w:hAnsi="Times New Roman" w:cs="Times New Roman"/>
+          <w:sz w:val="24"/>
+          <w:szCs w:val="24"/>
+        </w:rPr>
+        <w:t xml:space="preserve"> service. </w:t>
+      </w:r>
+    </w:p>
+    <w:p>
+      <w:pPr>
+        <w:jc w:val="left"/>
+        <w:rPr>
+          <w:rFonts w:ascii="Times New Roman" w:hAnsi="Times New Roman" w:cs="Times New Roman"/>
+          <w:sz w:val="24"/>
+          <w:szCs w:val="24"/>
+        </w:rPr>
+      </w:pPr>
+      <w:r>
+        <w:rPr>
+          <w:rFonts w:ascii="Times New Roman" w:hAnsi="Times New Roman" w:cs="Times New Roman"/>
+          <w:sz w:val="24"/>
+          <w:szCs w:val="24"/>
+        </w:rPr>
+        <w:t>Function Set is linked to the “SET” button, which would bring up the set goal activity, as shown in figure 5. The goal will be transmitted back to main activity via an ActivityContract shown in figure 6.</w:t>
+      </w:r>
+    </w:p>
+    <w:p>
+      <w:pPr>
+        <w:jc w:val="left"/>
+        <w:rPr>
+          <w:rFonts w:ascii="Times New Roman" w:hAnsi="Times New Roman" w:cs="Times New Roman"/>
+          <w:sz w:val="24"/>
+          <w:szCs w:val="24"/>
+          <w:lang w:val="en-CA"/>
+        </w:rPr>
+      </w:pPr>
+    </w:p>
+    <w:p>
+      <w:pPr>
+        <w:jc w:val="center"/>
+        <w:rPr>
+          <w:rFonts w:ascii="Times New Roman" w:hAnsi="Times New Roman" w:cs="Times New Roman"/>
+          <w:sz w:val="24"/>
+          <w:szCs w:val="24"/>
+        </w:rPr>
+      </w:pPr>
+      <w:r>
+        <w:rPr>
+          <w:noProof/>
+        </w:rPr>
+        <w:drawing>
+          <wp:inline distT="0" distB="0" distL="0" distR="0" wp14:anchorId="5071382A" wp14:editId="7EFE909B">
+            <wp:extent cx="5274310" cy="887730"/>
+            <wp:effectExtent l="0" t="0" r="2540" b="7620"/>
+            <wp:docPr id="5" name="图片 5" descr="图形用户界面, 文本&#10;&#10;描述已自动生成"/>
+            <wp:cNvGraphicFramePr>
+              <a:graphicFrameLocks xmlns:a="http://schemas.openxmlformats.org/drawingml/2006/main" noChangeAspect="1"/>
+            </wp:cNvGraphicFramePr>
+            <a:graphic xmlns:a="http://schemas.openxmlformats.org/drawingml/2006/main">
+              <a:graphicData uri="http://schemas.openxmlformats.org/drawingml/2006/picture">
+                <pic:pic xmlns:pic="http://schemas.openxmlformats.org/drawingml/2006/picture">
+                  <pic:nvPicPr>
+                    <pic:cNvPr id="5" name="图片 5" descr="图形用户界面, 文本&#10;&#10;描述已自动生成"/>
+                    <pic:cNvPicPr/>
+                  </pic:nvPicPr>
+                  <pic:blipFill>
+                    <a:blip r:embed="rId9"/>
+                    <a:stretch>
+                      <a:fillRect/>
+                    </a:stretch>
+                  </pic:blipFill>
+                  <pic:spPr>
+                    <a:xfrm>
+                      <a:off x="0" y="0"/>
+                      <a:ext cx="5274310" cy="887730"/>
+                    </a:xfrm>
+                    <a:prstGeom prst="rect">
+                      <a:avLst/>
+                    </a:prstGeom>
+                  </pic:spPr>
+                </pic:pic>
+              </a:graphicData>
+            </a:graphic>
+          </wp:inline>
+        </w:drawing>
+      </w:r>
+    </w:p>
+    <w:p>
+      <w:pPr>
+        <w:jc w:val="center"/>
+        <w:rPr>
+          <w:rFonts w:ascii="Times New Roman" w:hAnsi="Times New Roman" w:cs="Times New Roman" w:hint="eastAsia"/>
+          <w:sz w:val="24"/>
+          <w:szCs w:val="24"/>
+        </w:rPr>
+      </w:pPr>
+      <w:r>
+        <w:rPr>
+          <w:rFonts w:ascii="Times New Roman" w:hAnsi="Times New Roman" w:cs="Times New Roman"/>
+          <w:sz w:val="24"/>
+          <w:szCs w:val="24"/>
+        </w:rPr>
+        <w:t>Figure 5. Launch Set Goal View</w:t>
+      </w:r>
+    </w:p>
+    <w:p>
+      <w:pPr>
+        <w:jc w:val="center"/>
+        <w:rPr>
+          <w:rFonts w:ascii="Times New Roman" w:hAnsi="Times New Roman" w:cs="Times New Roman"/>
+          <w:sz w:val="24"/>
+          <w:szCs w:val="24"/>
+        </w:rPr>
+      </w:pPr>
+      <w:r>
+        <w:rPr>
+          <w:noProof/>
+        </w:rPr>
+        <w:drawing>
+          <wp:inline distT="0" distB="0" distL="0" distR="0" wp14:anchorId="1F317DDE" wp14:editId="70FCA439">
+            <wp:extent cx="5158596" cy="3711506"/>
+            <wp:effectExtent l="0" t="0" r="4445" b="3810"/>
+            <wp:docPr id="6" name="图片 6" descr="文本&#10;&#10;描述已自动生成"/>
+            <wp:cNvGraphicFramePr>
+              <a:graphicFrameLocks xmlns:a="http://schemas.openxmlformats.org/drawingml/2006/main" noChangeAspect="1"/>
+            </wp:cNvGraphicFramePr>
+            <a:graphic xmlns:a="http://schemas.openxmlformats.org/drawingml/2006/main">
+              <a:graphicData uri="http://schemas.openxmlformats.org/drawingml/2006/picture">
+                <pic:pic xmlns:pic="http://schemas.openxmlformats.org/drawingml/2006/picture">
+                  <pic:nvPicPr>
+                    <pic:cNvPr id="6" name="图片 6" descr="文本&#10;&#10;描述已自动生成"/>
+                    <pic:cNvPicPr/>
+                  </pic:nvPicPr>
+                  <pic:blipFill>
+                    <a:blip r:embed="rId10"/>
+                    <a:stretch>
+                      <a:fillRect/>
+                    </a:stretch>
+                  </pic:blipFill>
+                  <pic:spPr>
+                    <a:xfrm>
+                      <a:off x="0" y="0"/>
+                      <a:ext cx="5163759" cy="3715221"/>
+                    </a:xfrm>
+                    <a:prstGeom prst="rect">
+                      <a:avLst/>
+                    </a:prstGeom>
+                  </pic:spPr>
+                </pic:pic>
+              </a:graphicData>
+            </a:graphic>
+          </wp:inline>
+        </w:drawing>
+      </w:r>
+    </w:p>
+    <w:p>
+      <w:pPr>
+        <w:jc w:val="center"/>
+        <w:rPr>
+          <w:rFonts w:ascii="Times New Roman" w:hAnsi="Times New Roman" w:cs="Times New Roman"/>
+          <w:sz w:val="24"/>
+          <w:szCs w:val="24"/>
+        </w:rPr>
+      </w:pPr>
+      <w:r>
+        <w:rPr>
+          <w:rFonts w:ascii="Times New Roman" w:hAnsi="Times New Roman" w:cs="Times New Roman"/>
+          <w:sz w:val="24"/>
+          <w:szCs w:val="24"/>
+        </w:rPr>
+        <w:t>Figure 6. ActivityContract for fetching data from the Set Goal Activity</w:t>
+      </w:r>
+    </w:p>
+    <w:p>
+      <w:pPr>
+        <w:jc w:val="left"/>
+        <w:rPr>
+          <w:rFonts w:ascii="Times New Roman" w:hAnsi="Times New Roman" w:cs="Times New Roman" w:hint="eastAsia"/>
+          <w:sz w:val="24"/>
+          <w:szCs w:val="24"/>
+          <w:lang w:val="en-CA"/>
+        </w:rPr>
+      </w:pPr>
+      <w:r>
+        <w:rPr>
+          <w:rFonts w:ascii="Times New Roman" w:hAnsi="Times New Roman" w:cs="Times New Roman"/>
+          <w:sz w:val="24"/>
+          <w:szCs w:val="24"/>
+          <w:lang w:val="en-CA"/>
+        </w:rPr>
+        <w:lastRenderedPageBreak/>
+        <w:t>As shown in figure 7, the function updateViews will continuously update the current step number if the thunderboard is updating and transmitting the counted step number.</w:t>
+      </w:r>
+    </w:p>
+    <w:p>
+      <w:pPr>
+        <w:jc w:val="center"/>
+        <w:rPr>
+          <w:rFonts w:ascii="Times New Roman" w:hAnsi="Times New Roman" w:cs="Times New Roman"/>
+          <w:sz w:val="24"/>
+          <w:szCs w:val="24"/>
+        </w:rPr>
+      </w:pPr>
+      <w:r>
+        <w:rPr>
+          <w:noProof/>
+        </w:rPr>
+        <w:drawing>
+          <wp:inline distT="0" distB="0" distL="0" distR="0" wp14:anchorId="498C42C5" wp14:editId="47103B76">
+            <wp:extent cx="5274310" cy="5769610"/>
+            <wp:effectExtent l="0" t="0" r="2540" b="2540"/>
+            <wp:docPr id="7" name="图片 7" descr="文本&#10;&#10;描述已自动生成"/>
+            <wp:cNvGraphicFramePr>
+              <a:graphicFrameLocks xmlns:a="http://schemas.openxmlformats.org/drawingml/2006/main" noChangeAspect="1"/>
+            </wp:cNvGraphicFramePr>
+            <a:graphic xmlns:a="http://schemas.openxmlformats.org/drawingml/2006/main">
+              <a:graphicData uri="http://schemas.openxmlformats.org/drawingml/2006/picture">
+                <pic:pic xmlns:pic="http://schemas.openxmlformats.org/drawingml/2006/picture">
+                  <pic:nvPicPr>
+                    <pic:cNvPr id="7" name="图片 7" descr="文本&#10;&#10;描述已自动生成"/>
+                    <pic:cNvPicPr/>
+                  </pic:nvPicPr>
+                  <pic:blipFill>
+                    <a:blip r:embed="rId11"/>
+                    <a:stretch>
+                      <a:fillRect/>
+                    </a:stretch>
+                  </pic:blipFill>
+                  <pic:spPr>
+                    <a:xfrm>
+                      <a:off x="0" y="0"/>
+                      <a:ext cx="5274310" cy="5769610"/>
+                    </a:xfrm>
+                    <a:prstGeom prst="rect">
+                      <a:avLst/>
+                    </a:prstGeom>
+                  </pic:spPr>
+                </pic:pic>
+              </a:graphicData>
+            </a:graphic>
+          </wp:inline>
+        </w:drawing>
+      </w:r>
+    </w:p>
+    <w:p>
+      <w:pPr>
+        <w:jc w:val="center"/>
+        <w:rPr>
+          <w:rFonts w:ascii="Times New Roman" w:hAnsi="Times New Roman" w:cs="Times New Roman"/>
+          <w:sz w:val="24"/>
+          <w:szCs w:val="24"/>
+        </w:rPr>
+      </w:pPr>
+      <w:r>
+        <w:rPr>
+          <w:rFonts w:ascii="Times New Roman" w:hAnsi="Times New Roman" w:cs="Times New Roman" w:hint="eastAsia"/>
+          <w:sz w:val="24"/>
+          <w:szCs w:val="24"/>
+        </w:rPr>
+        <w:t>F</w:t>
+      </w:r>
+      <w:r>
+        <w:rPr>
+          <w:rFonts w:ascii="Times New Roman" w:hAnsi="Times New Roman" w:cs="Times New Roman"/>
+          <w:sz w:val="24"/>
+          <w:szCs w:val="24"/>
+        </w:rPr>
+        <w:t>igure 7. Function updateViews</w:t>
+      </w:r>
+    </w:p>
+    <w:p>
+      <w:pPr>
+        <w:jc w:val="left"/>
+        <w:rPr>
+          <w:rFonts w:ascii="Times New Roman" w:hAnsi="Times New Roman" w:cs="Times New Roman"/>
+          <w:sz w:val="24"/>
+          <w:szCs w:val="24"/>
+        </w:rPr>
+      </w:pPr>
+    </w:p>
+    <w:p>
+      <w:pPr>
+        <w:jc w:val="left"/>
+        <w:rPr>
+          <w:rFonts w:ascii="Times New Roman" w:hAnsi="Times New Roman" w:cs="Times New Roman" w:hint="eastAsia"/>
+          <w:sz w:val="24"/>
+          <w:szCs w:val="24"/>
+          <w:lang w:val="en-CA"/>
+        </w:rPr>
+      </w:pPr>
+      <w:r>
+        <w:rPr>
+          <w:rFonts w:ascii="Times New Roman" w:hAnsi="Times New Roman" w:cs="Times New Roman" w:hint="eastAsia"/>
+          <w:sz w:val="24"/>
+          <w:szCs w:val="24"/>
+        </w:rPr>
+        <w:t>A</w:t>
+      </w:r>
+      <w:r>
+        <w:rPr>
+          <w:rFonts w:ascii="Times New Roman" w:hAnsi="Times New Roman" w:cs="Times New Roman"/>
+          <w:sz w:val="24"/>
+          <w:szCs w:val="24"/>
+        </w:rPr>
+        <w:t>nother important function is Reset, which is responsible for setting the current step number to zero. The implementation of reset is realized by recording the instant step number as old step number when user press the reset button. The new step number shows on the screen in the main activity would automatically minus the old step number</w:t>
+      </w:r>
+      <w:r>
+        <w:rPr>
+          <w:rFonts w:ascii="Times New Roman" w:hAnsi="Times New Roman" w:cs="Times New Roman"/>
+          <w:sz w:val="24"/>
+          <w:szCs w:val="24"/>
+        </w:rPr>
+        <w:t>.</w:t>
+      </w:r>
+    </w:p>
+    <w:p>
+      <w:pPr>
+        <w:jc w:val="left"/>
+        <w:rPr>
+          <w:rFonts w:ascii="Times New Roman" w:hAnsi="Times New Roman" w:cs="Times New Roman"/>
+          <w:sz w:val="24"/>
+          <w:szCs w:val="24"/>
+        </w:rPr>
+      </w:pPr>
+    </w:p>
+    <w:p>
+      <w:pPr>
+        <w:jc w:val="left"/>
+        <w:rPr>
+          <w:rFonts w:ascii="Times New Roman" w:hAnsi="Times New Roman" w:cs="Times New Roman"/>
+          <w:sz w:val="24"/>
+          <w:szCs w:val="24"/>
+        </w:rPr>
+      </w:pPr>
+    </w:p>
+    <w:p>
+      <w:pPr>
+        <w:jc w:val="left"/>
+        <w:rPr>
+          <w:rFonts w:ascii="Times New Roman" w:hAnsi="Times New Roman" w:cs="Times New Roman"/>
+          <w:sz w:val="24"/>
+          <w:szCs w:val="24"/>
+        </w:rPr>
+      </w:pPr>
+    </w:p>
+    <w:p>
+      <w:pPr>
+        <w:jc w:val="left"/>
+        <w:rPr>
+          <w:rFonts w:ascii="Times New Roman" w:hAnsi="Times New Roman" w:cs="Times New Roman"/>
+          <w:sz w:val="24"/>
+          <w:szCs w:val="24"/>
+        </w:rPr>
+      </w:pPr>
+    </w:p>
+    <w:p>
+      <w:pPr>
+        <w:jc w:val="left"/>
+        <w:rPr>
+          <w:rFonts w:ascii="Times New Roman" w:hAnsi="Times New Roman" w:cs="Times New Roman" w:hint="eastAsia"/>
+          <w:sz w:val="24"/>
+          <w:szCs w:val="24"/>
+        </w:rPr>
+      </w:pPr>
+    </w:p>
+    <w:p>
+      <w:pPr>
+        <w:jc w:val="left"/>
         <w:rPr>
           <w:rFonts w:ascii="Times New Roman" w:hAnsi="Times New Roman" w:cs="Times New Roman"/>
           <w:b/>
@@ -881,89 +1497,27 @@
           <w:sz w:val="24"/>
           <w:szCs w:val="24"/>
         </w:rPr>
-        <w:t>ain activity</w:t>
-      </w:r>
-    </w:p>
-    <w:p>
-      <w:pPr>
-        <w:jc w:val="left"/>
-        <w:rPr>
-          <w:rFonts w:ascii="Times New Roman" w:hAnsi="Times New Roman" w:cs="Times New Roman"/>
-          <w:sz w:val="24"/>
-          <w:szCs w:val="24"/>
-        </w:rPr>
-      </w:pPr>
-    </w:p>
-    <w:p>
-      <w:pPr>
-        <w:jc w:val="left"/>
-        <w:rPr>
-          <w:rFonts w:ascii="Times New Roman" w:hAnsi="Times New Roman" w:cs="Times New Roman"/>
-          <w:sz w:val="24"/>
-          <w:szCs w:val="24"/>
-        </w:rPr>
-      </w:pPr>
-    </w:p>
-    <w:p>
-      <w:pPr>
-        <w:jc w:val="left"/>
-        <w:rPr>
-          <w:rFonts w:ascii="Times New Roman" w:hAnsi="Times New Roman" w:cs="Times New Roman"/>
-          <w:sz w:val="24"/>
-          <w:szCs w:val="24"/>
-        </w:rPr>
-      </w:pPr>
-    </w:p>
-    <w:p>
-      <w:pPr>
-        <w:jc w:val="left"/>
-        <w:rPr>
-          <w:rFonts w:ascii="Times New Roman" w:hAnsi="Times New Roman" w:cs="Times New Roman"/>
-          <w:sz w:val="24"/>
-          <w:szCs w:val="24"/>
-        </w:rPr>
-      </w:pPr>
-    </w:p>
-    <w:p>
-      <w:pPr>
-        <w:jc w:val="left"/>
-        <w:rPr>
-          <w:rFonts w:ascii="Times New Roman" w:hAnsi="Times New Roman" w:cs="Times New Roman"/>
-          <w:sz w:val="24"/>
-          <w:szCs w:val="24"/>
-        </w:rPr>
-      </w:pPr>
-    </w:p>
-    <w:p>
-      <w:pPr>
-        <w:jc w:val="left"/>
-        <w:rPr>
-          <w:rFonts w:ascii="Times New Roman" w:hAnsi="Times New Roman" w:cs="Times New Roman"/>
-          <w:sz w:val="24"/>
-          <w:szCs w:val="24"/>
-        </w:rPr>
-      </w:pPr>
-    </w:p>
-    <w:p>
-      <w:pPr>
-        <w:jc w:val="left"/>
-        <w:rPr>
-          <w:rFonts w:ascii="Times New Roman" w:hAnsi="Times New Roman" w:cs="Times New Roman"/>
+      </w:pPr>
+      <w:r>
+        <w:rPr>
+          <w:rFonts w:ascii="Times New Roman" w:hAnsi="Times New Roman" w:cs="Times New Roman" w:hint="eastAsia"/>
           <w:b/>
           <w:bCs/>
           <w:sz w:val="24"/>
           <w:szCs w:val="24"/>
         </w:rPr>
-      </w:pPr>
-      <w:r>
-        <w:rPr>
-          <w:rFonts w:ascii="Times New Roman" w:hAnsi="Times New Roman" w:cs="Times New Roman" w:hint="eastAsia"/>
+        <w:lastRenderedPageBreak/>
+        <w:t>S</w:t>
+      </w:r>
+      <w:r>
+        <w:rPr>
+          <w:rFonts w:ascii="Times New Roman" w:hAnsi="Times New Roman" w:cs="Times New Roman"/>
           <w:b/>
           <w:bCs/>
           <w:sz w:val="24"/>
           <w:szCs w:val="24"/>
         </w:rPr>
-        <w:t>S</w:t>
+        <w:t xml:space="preserve">et goal </w:t>
       </w:r>
       <w:r>
         <w:rPr>
@@ -973,9 +1527,163 @@
           <w:sz w:val="24"/>
           <w:szCs w:val="24"/>
         </w:rPr>
-        <w:t xml:space="preserve">et goal </w:t>
-      </w:r>
-      <w:r>
+        <w:t>activity</w:t>
+      </w:r>
+    </w:p>
+    <w:p>
+      <w:pPr>
+        <w:jc w:val="left"/>
+        <w:rPr>
+          <w:rFonts w:ascii="Times New Roman" w:hAnsi="Times New Roman" w:cs="Times New Roman"/>
+          <w:sz w:val="24"/>
+          <w:szCs w:val="24"/>
+          <w:lang w:val="en-CA"/>
+        </w:rPr>
+      </w:pPr>
+      <w:r>
+        <w:rPr>
+          <w:rFonts w:ascii="Times New Roman" w:hAnsi="Times New Roman" w:cs="Times New Roman" w:hint="eastAsia"/>
+          <w:sz w:val="24"/>
+          <w:szCs w:val="24"/>
+          <w:lang w:val="en-CA"/>
+        </w:rPr>
+        <w:t>I</w:t>
+      </w:r>
+      <w:r>
+        <w:rPr>
+          <w:rFonts w:ascii="Times New Roman" w:hAnsi="Times New Roman" w:cs="Times New Roman"/>
+          <w:sz w:val="24"/>
+          <w:szCs w:val="24"/>
+          <w:lang w:val="en-CA"/>
+        </w:rPr>
+        <w:t xml:space="preserve">n this activity, two methods are created corresponding to the two buttons “SET” and “RESET” shown in figure </w:t>
+      </w:r>
+      <w:r>
+        <w:rPr>
+          <w:rFonts w:ascii="Times New Roman" w:hAnsi="Times New Roman" w:cs="Times New Roman"/>
+          <w:sz w:val="24"/>
+          <w:szCs w:val="24"/>
+          <w:lang w:val="en-CA"/>
+        </w:rPr>
+        <w:t>8</w:t>
+      </w:r>
+      <w:r>
+        <w:rPr>
+          <w:rFonts w:ascii="Times New Roman" w:hAnsi="Times New Roman" w:cs="Times New Roman"/>
+          <w:sz w:val="24"/>
+          <w:szCs w:val="24"/>
+          <w:lang w:val="en-CA"/>
+        </w:rPr>
+        <w:t>. The number typed in by users will be recorded and transmit back to the main activity through intent.</w:t>
+      </w:r>
+    </w:p>
+    <w:p>
+      <w:pPr>
+        <w:keepNext/>
+        <w:jc w:val="center"/>
+        <w:rPr>
+          <w:rFonts w:ascii="Times New Roman" w:hAnsi="Times New Roman" w:cs="Times New Roman"/>
+          <w:sz w:val="24"/>
+          <w:szCs w:val="24"/>
+          <w:lang w:val="en-CA"/>
+        </w:rPr>
+      </w:pPr>
+      <w:r>
+        <w:rPr>
+          <w:rFonts w:ascii="Times New Roman" w:hAnsi="Times New Roman" w:cs="Times New Roman"/>
+          <w:sz w:val="24"/>
+          <w:szCs w:val="24"/>
+          <w:lang w:val="en-CA"/>
+        </w:rPr>
+        <w:drawing>
+          <wp:inline distT="0" distB="0" distL="0" distR="0" wp14:anchorId="6A0B3217" wp14:editId="4A8D94D7">
+            <wp:extent cx="4321417" cy="3968151"/>
+            <wp:effectExtent l="0" t="0" r="3175" b="0"/>
+            <wp:docPr id="9" name="图片 9" descr="文本&#10;&#10;描述已自动生成"/>
+            <wp:cNvGraphicFramePr>
+              <a:graphicFrameLocks xmlns:a="http://schemas.openxmlformats.org/drawingml/2006/main" noChangeAspect="1"/>
+            </wp:cNvGraphicFramePr>
+            <a:graphic xmlns:a="http://schemas.openxmlformats.org/drawingml/2006/main">
+              <a:graphicData uri="http://schemas.openxmlformats.org/drawingml/2006/picture">
+                <pic:pic xmlns:pic="http://schemas.openxmlformats.org/drawingml/2006/picture">
+                  <pic:nvPicPr>
+                    <pic:cNvPr id="9" name="图片 9" descr="文本&#10;&#10;描述已自动生成"/>
+                    <pic:cNvPicPr/>
+                  </pic:nvPicPr>
+                  <pic:blipFill>
+                    <a:blip r:embed="rId12"/>
+                    <a:stretch>
+                      <a:fillRect/>
+                    </a:stretch>
+                  </pic:blipFill>
+                  <pic:spPr>
+                    <a:xfrm>
+                      <a:off x="0" y="0"/>
+                      <a:ext cx="4329902" cy="3975943"/>
+                    </a:xfrm>
+                    <a:prstGeom prst="rect">
+                      <a:avLst/>
+                    </a:prstGeom>
+                  </pic:spPr>
+                </pic:pic>
+              </a:graphicData>
+            </a:graphic>
+          </wp:inline>
+        </w:drawing>
+      </w:r>
+    </w:p>
+    <w:p>
+      <w:pPr>
+        <w:pStyle w:val="a3"/>
+        <w:jc w:val="center"/>
+        <w:rPr>
+          <w:rFonts w:ascii="Times New Roman" w:eastAsiaTheme="minorEastAsia" w:hAnsi="Times New Roman" w:cs="Times New Roman" w:hint="eastAsia"/>
+          <w:sz w:val="24"/>
+          <w:szCs w:val="24"/>
+          <w:lang w:val="en-CA"/>
+        </w:rPr>
+      </w:pPr>
+      <w:r>
+        <w:rPr>
+          <w:rFonts w:ascii="Times New Roman" w:eastAsiaTheme="minorEastAsia" w:hAnsi="Times New Roman" w:cs="Times New Roman"/>
+          <w:sz w:val="24"/>
+          <w:szCs w:val="24"/>
+          <w:lang w:val="en-CA"/>
+        </w:rPr>
+        <w:t xml:space="preserve">Figure </w:t>
+      </w:r>
+      <w:r>
+        <w:rPr>
+          <w:rFonts w:ascii="Times New Roman" w:eastAsiaTheme="minorEastAsia" w:hAnsi="Times New Roman" w:cs="Times New Roman"/>
+          <w:sz w:val="24"/>
+          <w:szCs w:val="24"/>
+          <w:lang w:val="en-CA"/>
+        </w:rPr>
+        <w:t>8</w:t>
+      </w:r>
+      <w:r>
+        <w:rPr>
+          <w:rFonts w:ascii="Times New Roman" w:eastAsiaTheme="minorEastAsia" w:hAnsi="Times New Roman" w:cs="Times New Roman"/>
+          <w:sz w:val="24"/>
+          <w:szCs w:val="24"/>
+          <w:lang w:val="en-CA"/>
+        </w:rPr>
+        <w:t>. SetGoal and ResetGoal button functions</w:t>
+      </w:r>
+    </w:p>
+    <w:p>
+      <w:pPr>
+        <w:jc w:val="left"/>
+        <w:rPr>
+          <w:rFonts w:ascii="Times New Roman" w:hAnsi="Times New Roman" w:cs="Times New Roman"/>
+          <w:sz w:val="24"/>
+          <w:szCs w:val="24"/>
+        </w:rPr>
+      </w:pPr>
+    </w:p>
+    <w:p>
+      <w:pPr>
+        <w:jc w:val="left"/>
         <w:rPr>
           <w:rFonts w:ascii="Times New Roman" w:hAnsi="Times New Roman" w:cs="Times New Roman"/>
           <w:b/>
@@ -983,98 +1691,25 @@
           <w:sz w:val="24"/>
           <w:szCs w:val="24"/>
         </w:rPr>
-        <w:t>activity</w:t>
-      </w:r>
-    </w:p>
-    <w:p>
-      <w:pPr>
-        <w:jc w:val="left"/>
-        <w:rPr>
-          <w:rFonts w:ascii="Times New Roman" w:hAnsi="Times New Roman" w:cs="Times New Roman"/>
-          <w:sz w:val="24"/>
-          <w:szCs w:val="24"/>
-        </w:rPr>
-      </w:pPr>
-    </w:p>
-    <w:p>
-      <w:pPr>
-        <w:jc w:val="left"/>
-        <w:rPr>
-          <w:rFonts w:ascii="Times New Roman" w:hAnsi="Times New Roman" w:cs="Times New Roman"/>
-          <w:sz w:val="24"/>
-          <w:szCs w:val="24"/>
-        </w:rPr>
-      </w:pPr>
-    </w:p>
-    <w:p>
-      <w:pPr>
-        <w:jc w:val="left"/>
-        <w:rPr>
-          <w:rFonts w:ascii="Times New Roman" w:hAnsi="Times New Roman" w:cs="Times New Roman"/>
-          <w:sz w:val="24"/>
-          <w:szCs w:val="24"/>
-        </w:rPr>
-      </w:pPr>
-    </w:p>
-    <w:p>
-      <w:pPr>
-        <w:jc w:val="left"/>
-        <w:rPr>
-          <w:rFonts w:ascii="Times New Roman" w:hAnsi="Times New Roman" w:cs="Times New Roman"/>
-          <w:sz w:val="24"/>
-          <w:szCs w:val="24"/>
-        </w:rPr>
-      </w:pPr>
-    </w:p>
-    <w:p>
-      <w:pPr>
-        <w:jc w:val="left"/>
-        <w:rPr>
-          <w:rFonts w:ascii="Times New Roman" w:hAnsi="Times New Roman" w:cs="Times New Roman"/>
-          <w:sz w:val="24"/>
-          <w:szCs w:val="24"/>
-        </w:rPr>
-      </w:pPr>
-    </w:p>
-    <w:p>
-      <w:pPr>
-        <w:jc w:val="left"/>
-        <w:rPr>
-          <w:rFonts w:ascii="Times New Roman" w:hAnsi="Times New Roman" w:cs="Times New Roman"/>
-          <w:sz w:val="24"/>
-          <w:szCs w:val="24"/>
-        </w:rPr>
-      </w:pPr>
-    </w:p>
-    <w:p>
-      <w:pPr>
-        <w:jc w:val="left"/>
-        <w:rPr>
-          <w:rFonts w:ascii="Times New Roman" w:hAnsi="Times New Roman" w:cs="Times New Roman"/>
+      </w:pPr>
+      <w:r>
+        <w:rPr>
+          <w:rFonts w:ascii="Times New Roman" w:hAnsi="Times New Roman" w:cs="Times New Roman" w:hint="eastAsia"/>
           <w:b/>
           <w:bCs/>
           <w:sz w:val="24"/>
           <w:szCs w:val="24"/>
         </w:rPr>
-      </w:pPr>
-      <w:r>
-        <w:rPr>
-          <w:rFonts w:ascii="Times New Roman" w:hAnsi="Times New Roman" w:cs="Times New Roman" w:hint="eastAsia"/>
+        <w:t>B</w:t>
+      </w:r>
+      <w:r>
+        <w:rPr>
+          <w:rFonts w:ascii="Times New Roman" w:hAnsi="Times New Roman" w:cs="Times New Roman"/>
           <w:b/>
           <w:bCs/>
           <w:sz w:val="24"/>
           <w:szCs w:val="24"/>
         </w:rPr>
-        <w:t>B</w:t>
-      </w:r>
-      <w:r>
-        <w:rPr>
-          <w:rFonts w:ascii="Times New Roman" w:hAnsi="Times New Roman" w:cs="Times New Roman"/>
-          <w:b/>
-          <w:bCs/>
-          <w:sz w:val="24"/>
-          <w:szCs w:val="24"/>
-        </w:rPr>
         <w:t>LE service</w:t>
       </w:r>
     </w:p>
@@ -1087,72 +1722,259 @@
           <w:szCs w:val="24"/>
         </w:rPr>
       </w:pPr>
-    </w:p>
-    <w:p>
-      <w:pPr>
-        <w:jc w:val="left"/>
-        <w:rPr>
-          <w:rFonts w:ascii="Times New Roman" w:hAnsi="Times New Roman" w:cs="Times New Roman"/>
-          <w:sz w:val="24"/>
-          <w:szCs w:val="24"/>
-        </w:rPr>
-      </w:pPr>
-    </w:p>
-    <w:p>
-      <w:pPr>
-        <w:jc w:val="left"/>
-        <w:rPr>
-          <w:rFonts w:ascii="Times New Roman" w:hAnsi="Times New Roman" w:cs="Times New Roman"/>
-          <w:sz w:val="24"/>
-          <w:szCs w:val="24"/>
-        </w:rPr>
-      </w:pPr>
-    </w:p>
-    <w:p>
-      <w:pPr>
-        <w:jc w:val="left"/>
-        <w:rPr>
-          <w:rFonts w:ascii="Times New Roman" w:hAnsi="Times New Roman" w:cs="Times New Roman"/>
-          <w:sz w:val="24"/>
-          <w:szCs w:val="24"/>
-        </w:rPr>
-      </w:pPr>
-    </w:p>
-    <w:p>
-      <w:pPr>
-        <w:jc w:val="left"/>
-        <w:rPr>
-          <w:rFonts w:ascii="Times New Roman" w:hAnsi="Times New Roman" w:cs="Times New Roman"/>
-          <w:sz w:val="24"/>
-          <w:szCs w:val="24"/>
-        </w:rPr>
-      </w:pPr>
-    </w:p>
-    <w:p>
-      <w:pPr>
-        <w:jc w:val="left"/>
-        <w:rPr>
-          <w:rFonts w:ascii="Times New Roman" w:hAnsi="Times New Roman" w:cs="Times New Roman"/>
-          <w:sz w:val="24"/>
-          <w:szCs w:val="24"/>
-        </w:rPr>
-      </w:pPr>
-    </w:p>
-    <w:p>
-      <w:pPr>
-        <w:jc w:val="left"/>
-        <w:rPr>
-          <w:rFonts w:ascii="Times New Roman" w:hAnsi="Times New Roman" w:cs="Times New Roman"/>
-          <w:sz w:val="24"/>
-          <w:szCs w:val="24"/>
-        </w:rPr>
-      </w:pPr>
-    </w:p>
-    <w:p>
-      <w:pPr>
-        <w:jc w:val="left"/>
-        <w:rPr>
-          <w:rFonts w:ascii="Times New Roman" w:hAnsi="Times New Roman" w:cs="Times New Roman" w:hint="eastAsia"/>
+      <w:r>
+        <w:rPr>
+          <w:rFonts w:ascii="Times New Roman" w:hAnsi="Times New Roman" w:cs="Times New Roman" w:hint="eastAsia"/>
+          <w:sz w:val="24"/>
+          <w:szCs w:val="24"/>
+        </w:rPr>
+        <w:t>W</w:t>
+      </w:r>
+      <w:r>
+        <w:rPr>
+          <w:rFonts w:ascii="Times New Roman" w:hAnsi="Times New Roman" w:cs="Times New Roman"/>
+          <w:sz w:val="24"/>
+          <w:szCs w:val="24"/>
+        </w:rPr>
+        <w:t xml:space="preserve">hen starting the application, BLE service would automatically be created. </w:t>
+      </w:r>
+      <w:r>
+        <w:rPr>
+          <w:rFonts w:ascii="Times New Roman" w:hAnsi="Times New Roman" w:cs="Times New Roman"/>
+          <w:sz w:val="24"/>
+          <w:szCs w:val="24"/>
+        </w:rPr>
+        <w:t>Figure 9 shows the detailed implementation of initialization of Bluetooth adapter and connection to the GATT server of a BLE device via MAC address. The operation of connecting to GATT server will call the BluetoothGATTCallback,</w:t>
+      </w:r>
+    </w:p>
+    <w:p>
+      <w:pPr>
+        <w:jc w:val="left"/>
+        <w:rPr>
+          <w:rFonts w:ascii="Times New Roman" w:hAnsi="Times New Roman" w:cs="Times New Roman" w:hint="eastAsia"/>
+          <w:sz w:val="24"/>
+          <w:szCs w:val="24"/>
+        </w:rPr>
+      </w:pPr>
+    </w:p>
+    <w:p>
+      <w:pPr>
+        <w:jc w:val="left"/>
+        <w:rPr>
+          <w:rFonts w:ascii="Times New Roman" w:hAnsi="Times New Roman" w:cs="Times New Roman" w:hint="eastAsia"/>
+          <w:sz w:val="24"/>
+          <w:szCs w:val="24"/>
+        </w:rPr>
+      </w:pPr>
+      <w:r>
+        <w:rPr>
+          <w:rFonts w:ascii="Times New Roman" w:hAnsi="Times New Roman" w:cs="Times New Roman" w:hint="eastAsia"/>
+          <w:sz w:val="24"/>
+          <w:szCs w:val="24"/>
+        </w:rPr>
+        <w:t>A</w:t>
+      </w:r>
+      <w:r>
+        <w:rPr>
+          <w:rFonts w:ascii="Times New Roman" w:hAnsi="Times New Roman" w:cs="Times New Roman"/>
+          <w:sz w:val="24"/>
+          <w:szCs w:val="24"/>
+        </w:rPr>
+        <w:t xml:space="preserve">s shown in figure 10, the BluetoothGATTCallback contains 3 functions: onConnectionStateChange, onServiceDiscovered and onCharacteristicRead. </w:t>
+      </w:r>
+      <w:r>
+        <w:rPr>
+          <w:rFonts w:ascii="Times New Roman" w:hAnsi="Times New Roman" w:cs="Times New Roman"/>
+          <w:sz w:val="24"/>
+          <w:szCs w:val="24"/>
+        </w:rPr>
+        <w:t xml:space="preserve">These functions would be invoked asynchronously when relative operation is finished. For example, when the smartphone successfully connected to the GATT server, onConnectionStateChanged will be invoked, and the application would try to discover all the services provided by the GATT server. </w:t>
+      </w:r>
+      <w:r>
+        <w:rPr>
+          <w:rFonts w:ascii="Times New Roman" w:hAnsi="Times New Roman" w:cs="Times New Roman"/>
+          <w:sz w:val="24"/>
+          <w:szCs w:val="24"/>
+        </w:rPr>
+        <w:t xml:space="preserve">After all services are discovered, onServicesDiscovered will be invoked, and the application would try to find the “Pedometer Data” service as well as the “step_count” characteristic using the 32-bit UUID. </w:t>
+      </w:r>
+      <w:r>
+        <w:rPr>
+          <w:rFonts w:ascii="Times New Roman" w:hAnsi="Times New Roman" w:cs="Times New Roman"/>
+          <w:sz w:val="24"/>
+          <w:szCs w:val="24"/>
+        </w:rPr>
+        <w:t>Every time readCharacteristic is called, onCharacteristicRead would be called and try to broadcast the counted step number to the main activity through the broadcast function.</w:t>
+      </w:r>
+    </w:p>
+    <w:p>
+      <w:pPr>
+        <w:jc w:val="center"/>
+        <w:rPr>
+          <w:rFonts w:ascii="Times New Roman" w:hAnsi="Times New Roman" w:cs="Times New Roman"/>
+          <w:sz w:val="24"/>
+          <w:szCs w:val="24"/>
+        </w:rPr>
+      </w:pPr>
+      <w:r>
+        <w:rPr>
+          <w:noProof/>
+        </w:rPr>
+        <w:lastRenderedPageBreak/>
+        <w:drawing>
+          <wp:inline distT="0" distB="0" distL="0" distR="0" wp14:anchorId="0F7CB059" wp14:editId="509DB508">
+            <wp:extent cx="5274310" cy="2920365"/>
+            <wp:effectExtent l="0" t="0" r="2540" b="0"/>
+            <wp:docPr id="8" name="图片 8" descr="文本&#10;&#10;描述已自动生成"/>
+            <wp:cNvGraphicFramePr>
+              <a:graphicFrameLocks xmlns:a="http://schemas.openxmlformats.org/drawingml/2006/main" noChangeAspect="1"/>
+            </wp:cNvGraphicFramePr>
+            <a:graphic xmlns:a="http://schemas.openxmlformats.org/drawingml/2006/main">
+              <a:graphicData uri="http://schemas.openxmlformats.org/drawingml/2006/picture">
+                <pic:pic xmlns:pic="http://schemas.openxmlformats.org/drawingml/2006/picture">
+                  <pic:nvPicPr>
+                    <pic:cNvPr id="8" name="图片 8" descr="文本&#10;&#10;描述已自动生成"/>
+                    <pic:cNvPicPr/>
+                  </pic:nvPicPr>
+                  <pic:blipFill>
+                    <a:blip r:embed="rId13"/>
+                    <a:stretch>
+                      <a:fillRect/>
+                    </a:stretch>
+                  </pic:blipFill>
+                  <pic:spPr>
+                    <a:xfrm>
+                      <a:off x="0" y="0"/>
+                      <a:ext cx="5274310" cy="2920365"/>
+                    </a:xfrm>
+                    <a:prstGeom prst="rect">
+                      <a:avLst/>
+                    </a:prstGeom>
+                  </pic:spPr>
+                </pic:pic>
+              </a:graphicData>
+            </a:graphic>
+          </wp:inline>
+        </w:drawing>
+      </w:r>
+    </w:p>
+    <w:p>
+      <w:pPr>
+        <w:jc w:val="center"/>
+        <w:rPr>
+          <w:rFonts w:ascii="Times New Roman" w:hAnsi="Times New Roman" w:cs="Times New Roman" w:hint="eastAsia"/>
+          <w:sz w:val="24"/>
+          <w:szCs w:val="24"/>
+        </w:rPr>
+      </w:pPr>
+      <w:r>
+        <w:rPr>
+          <w:rFonts w:ascii="Times New Roman" w:hAnsi="Times New Roman" w:cs="Times New Roman" w:hint="eastAsia"/>
+          <w:sz w:val="24"/>
+          <w:szCs w:val="24"/>
+        </w:rPr>
+        <w:t>F</w:t>
+      </w:r>
+      <w:r>
+        <w:rPr>
+          <w:rFonts w:ascii="Times New Roman" w:hAnsi="Times New Roman" w:cs="Times New Roman"/>
+          <w:sz w:val="24"/>
+          <w:szCs w:val="24"/>
+        </w:rPr>
+        <w:t>igure 9. Initialization of Bluetooth adapter and connection to Bluetooth GATT server</w:t>
+      </w:r>
+    </w:p>
+    <w:p>
+      <w:pPr>
+        <w:jc w:val="center"/>
+        <w:rPr>
+          <w:rFonts w:ascii="Times New Roman" w:hAnsi="Times New Roman" w:cs="Times New Roman"/>
+          <w:sz w:val="24"/>
+          <w:szCs w:val="24"/>
+        </w:rPr>
+      </w:pPr>
+    </w:p>
+    <w:p>
+      <w:pPr>
+        <w:jc w:val="center"/>
+        <w:rPr>
+          <w:rFonts w:ascii="Times New Roman" w:hAnsi="Times New Roman" w:cs="Times New Roman"/>
+          <w:sz w:val="24"/>
+          <w:szCs w:val="24"/>
+        </w:rPr>
+      </w:pPr>
+      <w:r>
+        <w:rPr>
+          <w:noProof/>
+        </w:rPr>
+        <w:drawing>
+          <wp:inline distT="0" distB="0" distL="0" distR="0" wp14:anchorId="4B307B72" wp14:editId="2466E127">
+            <wp:extent cx="4735902" cy="5032965"/>
+            <wp:effectExtent l="0" t="0" r="7620" b="0"/>
+            <wp:docPr id="10" name="图片 10" descr="文本&#10;&#10;描述已自动生成"/>
+            <wp:cNvGraphicFramePr>
+              <a:graphicFrameLocks xmlns:a="http://schemas.openxmlformats.org/drawingml/2006/main" noChangeAspect="1"/>
+            </wp:cNvGraphicFramePr>
+            <a:graphic xmlns:a="http://schemas.openxmlformats.org/drawingml/2006/main">
+              <a:graphicData uri="http://schemas.openxmlformats.org/drawingml/2006/picture">
+                <pic:pic xmlns:pic="http://schemas.openxmlformats.org/drawingml/2006/picture">
+                  <pic:nvPicPr>
+                    <pic:cNvPr id="10" name="图片 10" descr="文本&#10;&#10;描述已自动生成"/>
+                    <pic:cNvPicPr/>
+                  </pic:nvPicPr>
+                  <pic:blipFill>
+                    <a:blip r:embed="rId14"/>
+                    <a:stretch>
+                      <a:fillRect/>
+                    </a:stretch>
+                  </pic:blipFill>
+                  <pic:spPr>
+                    <a:xfrm>
+                      <a:off x="0" y="0"/>
+                      <a:ext cx="4742865" cy="5040365"/>
+                    </a:xfrm>
+                    <a:prstGeom prst="rect">
+                      <a:avLst/>
+                    </a:prstGeom>
+                  </pic:spPr>
+                </pic:pic>
+              </a:graphicData>
+            </a:graphic>
+          </wp:inline>
+        </w:drawing>
+      </w:r>
+    </w:p>
+    <w:p>
+      <w:pPr>
+        <w:jc w:val="center"/>
+        <w:rPr>
+          <w:rFonts w:ascii="Times New Roman" w:hAnsi="Times New Roman" w:cs="Times New Roman" w:hint="eastAsia"/>
+          <w:sz w:val="24"/>
+          <w:szCs w:val="24"/>
+        </w:rPr>
+      </w:pPr>
+      <w:r>
+        <w:rPr>
+          <w:rFonts w:ascii="Times New Roman" w:hAnsi="Times New Roman" w:cs="Times New Roman" w:hint="eastAsia"/>
+          <w:sz w:val="24"/>
+          <w:szCs w:val="24"/>
+        </w:rPr>
+        <w:t>F</w:t>
+      </w:r>
+      <w:r>
+        <w:rPr>
+          <w:rFonts w:ascii="Times New Roman" w:hAnsi="Times New Roman" w:cs="Times New Roman"/>
+          <w:sz w:val="24"/>
+          <w:szCs w:val="24"/>
+        </w:rPr>
+        <w:t>igure 10. Implementation of BluetoothGattCallback.</w:t>
+      </w:r>
+    </w:p>
+    <w:p>
+      <w:pPr>
+        <w:jc w:val="left"/>
+        <w:rPr>
+          <w:rFonts w:ascii="Times New Roman" w:hAnsi="Times New Roman" w:cs="Times New Roman"/>
           <w:sz w:val="24"/>
           <w:szCs w:val="24"/>
         </w:rPr>
@@ -1595,6 +2417,20 @@
     <w:semiHidden/>
     <w:unhideWhenUsed/>
   </w:style>
+  <w:style w:type="paragraph" w:styleId="a3">
+    <w:name w:val="caption"/>
+    <w:basedOn w:val="a"/>
+    <w:next w:val="a"/>
+    <w:uiPriority w:val="35"/>
+    <w:unhideWhenUsed/>
+    <w:qFormat/>
+    <w:rsid w:val="00DD41DF"/>
+    <w:rPr>
+      <w:rFonts w:asciiTheme="majorHAnsi" w:eastAsia="黑体" w:hAnsiTheme="majorHAnsi" w:cstheme="majorBidi"/>
+      <w:sz w:val="20"/>
+      <w:szCs w:val="20"/>
+    </w:rPr>
+  </w:style>
 </w:styles>
 </file>
 
@@ -1891,4 +2727,16 @@
     </a:ext>
   </a:extLst>
 </a:theme>
+</file>
+
+<file path=customXml/item1.xml><?xml version="1.0" encoding="utf-8"?>
+<b:Sources xmlns:b="http://schemas.openxmlformats.org/officeDocument/2006/bibliography" xmlns="http://schemas.openxmlformats.org/officeDocument/2006/bibliography" SelectedStyle="\APASixthEditionOfficeOnline.xsl" StyleName="APA" Version="6"/>
+</file>
+
+<file path=customXml/itemProps1.xml><?xml version="1.0" encoding="utf-8"?>
+<ds:datastoreItem xmlns:ds="http://schemas.openxmlformats.org/officeDocument/2006/customXml" ds:itemID="{BC77AE22-055D-4424-B500-62D79F512632}">
+  <ds:schemaRefs>
+    <ds:schemaRef ds:uri="http://schemas.openxmlformats.org/officeDocument/2006/bibliography"/>
+  </ds:schemaRefs>
+</ds:datastoreItem>
 </file>
</xml_diff>